<commit_message>
Updated the Gannt Chart
</commit_message>
<xml_diff>
--- a/Group3_SRS.docx
+++ b/Group3_SRS.docx
@@ -1425,6 +1425,13 @@
                 <w:u w:val="single"/>
               </w:rPr>
             </w:pPr>
+            <w:r>
+              <w:rPr>
+                <w:color w:val="000000"/>
+                <w:u w:val="single"/>
+              </w:rPr>
+              <w:t>10/31/2025</w:t>
+            </w:r>
           </w:p>
         </w:tc>
         <w:tc>
@@ -1445,6 +1452,12 @@
                 <w:color w:val="000000"/>
               </w:rPr>
             </w:pPr>
+            <w:r>
+              <w:rPr>
+                <w:color w:val="000000"/>
+              </w:rPr>
+              <w:t>2.2</w:t>
+            </w:r>
           </w:p>
         </w:tc>
         <w:tc>
@@ -1465,6 +1478,12 @@
                 <w:color w:val="000000"/>
               </w:rPr>
             </w:pPr>
+            <w:r>
+              <w:rPr>
+                <w:color w:val="000000"/>
+              </w:rPr>
+              <w:t xml:space="preserve">Updated the Gannt Chart </w:t>
+            </w:r>
           </w:p>
         </w:tc>
         <w:tc>
@@ -1486,6 +1505,12 @@
                 <w:color w:val="000000"/>
               </w:rPr>
             </w:pPr>
+            <w:r>
+              <w:rPr>
+                <w:color w:val="000000"/>
+              </w:rPr>
+              <w:t>Sydney Boone</w:t>
+            </w:r>
           </w:p>
         </w:tc>
       </w:tr>
@@ -3419,7 +3444,15 @@
         <w:ind w:left="720" w:firstLine="720"/>
       </w:pPr>
       <w:r>
-        <w:t xml:space="preserve">1.3.2 UML Use Case Diagrams  – </w:t>
+        <w:t xml:space="preserve">1.3.2 UML Use Case </w:t>
+      </w:r>
+      <w:proofErr w:type="gramStart"/>
+      <w:r>
+        <w:t>Diagrams  –</w:t>
+      </w:r>
+      <w:proofErr w:type="gramEnd"/>
+      <w:r>
+        <w:t xml:space="preserve"> </w:t>
       </w:r>
       <w:r>
         <w:t>Page 18 of this document</w:t>
@@ -5079,11 +5112,33 @@
           <w:color w:val="000000" w:themeColor="text1"/>
         </w:rPr>
       </w:pPr>
-      <w:r>
-        <w:rPr>
-          <w:color w:val="000000" w:themeColor="text1"/>
-        </w:rPr>
-        <w:t>3.1.3.5  This module allows bank employees to set or adjust credit limits on line of credit accounts.</w:t>
+      <w:proofErr w:type="gramStart"/>
+      <w:r>
+        <w:rPr>
+          <w:color w:val="000000" w:themeColor="text1"/>
+        </w:rPr>
+        <w:t>3.1.3.5  This</w:t>
+      </w:r>
+      <w:proofErr w:type="gramEnd"/>
+      <w:r>
+        <w:rPr>
+          <w:color w:val="000000" w:themeColor="text1"/>
+        </w:rPr>
+        <w:t xml:space="preserve"> module allows bank employees to set or adjust credit limits </w:t>
+      </w:r>
+      <w:proofErr w:type="gramStart"/>
+      <w:r>
+        <w:rPr>
+          <w:color w:val="000000" w:themeColor="text1"/>
+        </w:rPr>
+        <w:t>on line</w:t>
+      </w:r>
+      <w:proofErr w:type="gramEnd"/>
+      <w:r>
+        <w:rPr>
+          <w:color w:val="000000" w:themeColor="text1"/>
+        </w:rPr>
+        <w:t xml:space="preserve"> of credit accounts.</w:t>
       </w:r>
     </w:p>
     <w:p>
@@ -10856,7 +10911,25 @@
                 <w:sz w:val="24"/>
                 <w:szCs w:val="24"/>
               </w:rPr>
-              <w:t>Transfer Funds to Another Account  (ATM)</w:t>
+              <w:t xml:space="preserve">Transfer Funds to Another </w:t>
+            </w:r>
+            <w:proofErr w:type="gramStart"/>
+            <w:r>
+              <w:rPr>
+                <w:color w:val="000000"/>
+                <w:sz w:val="24"/>
+                <w:szCs w:val="24"/>
+              </w:rPr>
+              <w:t>Account  (</w:t>
+            </w:r>
+            <w:proofErr w:type="gramEnd"/>
+            <w:r>
+              <w:rPr>
+                <w:color w:val="000000"/>
+                <w:sz w:val="24"/>
+                <w:szCs w:val="24"/>
+              </w:rPr>
+              <w:t>ATM)</w:t>
             </w:r>
           </w:p>
         </w:tc>
@@ -12032,7 +12105,25 @@
                 <w:sz w:val="24"/>
                 <w:szCs w:val="24"/>
               </w:rPr>
-              <w:t>Transfer Funds to Another Account  (Teller)</w:t>
+              <w:t xml:space="preserve">Transfer Funds to Another </w:t>
+            </w:r>
+            <w:proofErr w:type="gramStart"/>
+            <w:r>
+              <w:rPr>
+                <w:color w:val="000000"/>
+                <w:sz w:val="24"/>
+                <w:szCs w:val="24"/>
+              </w:rPr>
+              <w:t>Account  (</w:t>
+            </w:r>
+            <w:proofErr w:type="gramEnd"/>
+            <w:r>
+              <w:rPr>
+                <w:color w:val="000000"/>
+                <w:sz w:val="24"/>
+                <w:szCs w:val="24"/>
+              </w:rPr>
+              <w:t>Teller)</w:t>
             </w:r>
           </w:p>
         </w:tc>
@@ -13673,31 +13764,47 @@
         <w:rPr>
           <w:noProof/>
         </w:rPr>
-        <w:object w:dxaOrig="31540" w:dyaOrig="13460" w14:anchorId="12FF1B73">
-          <v:shapetype id="_x0000_t75" coordsize="21600,21600" o:spt="75" o:preferrelative="t" path="m@4@5l@4@11@9@11@9@5xe" filled="f" stroked="f">
-            <v:stroke joinstyle="miter"/>
-            <v:formulas>
-              <v:f eqn="if lineDrawn pixelLineWidth 0"/>
-              <v:f eqn="sum @0 1 0"/>
-              <v:f eqn="sum 0 0 @1"/>
-              <v:f eqn="prod @2 1 2"/>
-              <v:f eqn="prod @3 21600 pixelWidth"/>
-              <v:f eqn="prod @3 21600 pixelHeight"/>
-              <v:f eqn="sum @0 0 1"/>
-              <v:f eqn="prod @6 1 2"/>
-              <v:f eqn="prod @7 21600 pixelWidth"/>
-              <v:f eqn="sum @8 21600 0"/>
-              <v:f eqn="prod @7 21600 pixelHeight"/>
-              <v:f eqn="sum @10 21600 0"/>
-            </v:formulas>
-            <v:path o:extrusionok="f" gradientshapeok="t" o:connecttype="rect"/>
-            <o:lock v:ext="edit" aspectratio="t"/>
-          </v:shapetype>
-          <v:shape id="_x0000_i1025" type="#_x0000_t75" alt="" style="width:491.95pt;height:210.15pt;mso-width-percent:0;mso-height-percent:0;mso-width-percent:0;mso-height-percent:0" o:ole="">
-            <v:imagedata r:id="rId17" o:title=""/>
-          </v:shape>
-          <o:OLEObject Type="Embed" ProgID="Excel.Sheet.12" ShapeID="_x0000_i1025" DrawAspect="Content" ObjectID="_1823456791" r:id="rId18"/>
-        </w:object>
+        <w:drawing>
+          <wp:inline distT="0" distB="0" distL="0" distR="0" wp14:anchorId="688DEB1D" wp14:editId="7CA356C2">
+            <wp:extent cx="5486400" cy="1995805"/>
+            <wp:effectExtent l="0" t="0" r="0" b="0"/>
+            <wp:docPr id="170672592" name="Picture 5" descr="A screenshot of a project&#10;&#10;AI-generated content may be incorrect."/>
+            <wp:cNvGraphicFramePr>
+              <a:graphicFrameLocks xmlns:a="http://schemas.openxmlformats.org/drawingml/2006/main" noChangeAspect="1"/>
+            </wp:cNvGraphicFramePr>
+            <a:graphic xmlns:a="http://schemas.openxmlformats.org/drawingml/2006/main">
+              <a:graphicData uri="http://schemas.openxmlformats.org/drawingml/2006/picture">
+                <pic:pic xmlns:pic="http://schemas.openxmlformats.org/drawingml/2006/picture">
+                  <pic:nvPicPr>
+                    <pic:cNvPr id="170672592" name="Picture 5" descr="A screenshot of a project&#10;&#10;AI-generated content may be incorrect."/>
+                    <pic:cNvPicPr/>
+                  </pic:nvPicPr>
+                  <pic:blipFill>
+                    <a:blip r:embed="rId17" cstate="print">
+                      <a:extLst>
+                        <a:ext uri="{28A0092B-C50C-407E-A947-70E740481C1C}">
+                          <a14:useLocalDpi xmlns:a14="http://schemas.microsoft.com/office/drawing/2010/main" val="0"/>
+                        </a:ext>
+                      </a:extLst>
+                    </a:blip>
+                    <a:stretch>
+                      <a:fillRect/>
+                    </a:stretch>
+                  </pic:blipFill>
+                  <pic:spPr>
+                    <a:xfrm>
+                      <a:off x="0" y="0"/>
+                      <a:ext cx="5486400" cy="1995805"/>
+                    </a:xfrm>
+                    <a:prstGeom prst="rect">
+                      <a:avLst/>
+                    </a:prstGeom>
+                  </pic:spPr>
+                </pic:pic>
+              </a:graphicData>
+            </a:graphic>
+          </wp:inline>
+        </w:drawing>
       </w:r>
     </w:p>
     <w:sectPr>
@@ -14095,8 +14202,16 @@
       <w:rPr>
         <w:rStyle w:val="PageNumber"/>
       </w:rPr>
-      <w:t>iii</w:t>
+      <w:t>ii</w:t>
     </w:r>
+    <w:proofErr w:type="spellStart"/>
+    <w:r>
+      <w:rPr>
+        <w:rStyle w:val="PageNumber"/>
+      </w:rPr>
+      <w:t>i</w:t>
+    </w:r>
+    <w:proofErr w:type="spellEnd"/>
     <w:r>
       <w:rPr>
         <w:rStyle w:val="PageNumber"/>

</xml_diff>

<commit_message>
Replaced old use case diagram with Nidhi's one
</commit_message>
<xml_diff>
--- a/Group3_SRS.docx
+++ b/Group3_SRS.docx
@@ -13236,10 +13236,10 @@
           <w:noProof/>
         </w:rPr>
         <w:drawing>
-          <wp:inline distT="0" distB="0" distL="0" distR="0" wp14:anchorId="06010780" wp14:editId="1FCA1682">
-            <wp:extent cx="5486400" cy="4218305"/>
-            <wp:effectExtent l="0" t="0" r="0" b="0"/>
-            <wp:docPr id="321947023" name="Picture 3"/>
+          <wp:inline distT="0" distB="0" distL="0" distR="0" wp14:anchorId="2AB99EDB" wp14:editId="39A877E7">
+            <wp:extent cx="5486400" cy="2778760"/>
+            <wp:effectExtent l="0" t="0" r="0" b="2540"/>
+            <wp:docPr id="1159388659" name="Picture 3" descr="A diagram of a banking system&#10;&#10;AI-generated content may be incorrect."/>
             <wp:cNvGraphicFramePr>
               <a:graphicFrameLocks xmlns:a="http://schemas.openxmlformats.org/drawingml/2006/main" noChangeAspect="1"/>
             </wp:cNvGraphicFramePr>
@@ -13247,29 +13247,36 @@
               <a:graphicData uri="http://schemas.openxmlformats.org/drawingml/2006/picture">
                 <pic:pic xmlns:pic="http://schemas.openxmlformats.org/drawingml/2006/picture">
                   <pic:nvPicPr>
-                    <pic:cNvPr id="321947023" name="Picture 321947023"/>
-                    <pic:cNvPicPr/>
+                    <pic:cNvPr id="1159388659" name="Picture 3" descr="A diagram of a banking system&#10;&#10;AI-generated content may be incorrect."/>
+                    <pic:cNvPicPr>
+                      <a:picLocks noChangeAspect="1" noChangeArrowheads="1"/>
+                    </pic:cNvPicPr>
                   </pic:nvPicPr>
                   <pic:blipFill>
-                    <a:blip r:embed="rId14">
+                    <a:blip r:embed="rId14" cstate="print">
                       <a:extLst>
                         <a:ext uri="{28A0092B-C50C-407E-A947-70E740481C1C}">
                           <a14:useLocalDpi xmlns:a14="http://schemas.microsoft.com/office/drawing/2010/main" val="0"/>
                         </a:ext>
                       </a:extLst>
                     </a:blip>
+                    <a:srcRect/>
                     <a:stretch>
                       <a:fillRect/>
                     </a:stretch>
                   </pic:blipFill>
-                  <pic:spPr>
+                  <pic:spPr bwMode="auto">
                     <a:xfrm>
                       <a:off x="0" y="0"/>
-                      <a:ext cx="5486400" cy="4218305"/>
+                      <a:ext cx="5486400" cy="2778760"/>
                     </a:xfrm>
                     <a:prstGeom prst="rect">
                       <a:avLst/>
                     </a:prstGeom>
+                    <a:noFill/>
+                    <a:ln>
+                      <a:noFill/>
+                    </a:ln>
                   </pic:spPr>
                 </pic:pic>
               </a:graphicData>
@@ -13383,8 +13390,62 @@
       <w:pPr>
         <w:jc w:val="center"/>
       </w:pPr>
-      <w:r>
-        <w:lastRenderedPageBreak/>
+    </w:p>
+    <w:p>
+      <w:pPr>
+        <w:jc w:val="center"/>
+      </w:pPr>
+    </w:p>
+    <w:p>
+      <w:pPr>
+        <w:jc w:val="center"/>
+      </w:pPr>
+    </w:p>
+    <w:p>
+      <w:pPr>
+        <w:jc w:val="center"/>
+      </w:pPr>
+    </w:p>
+    <w:p>
+      <w:pPr>
+        <w:jc w:val="center"/>
+      </w:pPr>
+    </w:p>
+    <w:p>
+      <w:pPr>
+        <w:jc w:val="center"/>
+      </w:pPr>
+    </w:p>
+    <w:p>
+      <w:pPr>
+        <w:jc w:val="center"/>
+      </w:pPr>
+    </w:p>
+    <w:p>
+      <w:pPr>
+        <w:jc w:val="center"/>
+      </w:pPr>
+    </w:p>
+    <w:p>
+      <w:pPr>
+        <w:jc w:val="center"/>
+      </w:pPr>
+    </w:p>
+    <w:p>
+      <w:pPr>
+        <w:jc w:val="center"/>
+      </w:pPr>
+    </w:p>
+    <w:p>
+      <w:pPr>
+        <w:jc w:val="center"/>
+      </w:pPr>
+    </w:p>
+    <w:p>
+      <w:pPr>
+        <w:jc w:val="center"/>
+      </w:pPr>
+      <w:r>
         <w:t>1.3.3 UML Class Diagram</w:t>
       </w:r>
     </w:p>
@@ -13532,7 +13593,6 @@
         <w:jc w:val="center"/>
       </w:pPr>
       <w:r>
-        <w:lastRenderedPageBreak/>
         <w:t>1.3.4 Sequence Diagrams</w:t>
       </w:r>
     </w:p>
@@ -13825,7 +13885,7 @@
           <w:noProof/>
         </w:rPr>
         <w:drawing>
-          <wp:inline distT="0" distB="0" distL="0" distR="0" wp14:anchorId="688DEB1D" wp14:editId="7CA356C2">
+          <wp:inline distT="0" distB="0" distL="0" distR="0" wp14:anchorId="688DEB1D" wp14:editId="3A1B0556">
             <wp:extent cx="5486400" cy="1995805"/>
             <wp:effectExtent l="0" t="0" r="0" b="0"/>
             <wp:docPr id="170672592" name="Picture 5" descr="A screenshot of a project&#10;&#10;AI-generated content may be incorrect."/>
@@ -14262,16 +14322,8 @@
       <w:rPr>
         <w:rStyle w:val="PageNumber"/>
       </w:rPr>
-      <w:t>ii</w:t>
+      <w:t>iii</w:t>
     </w:r>
-    <w:proofErr w:type="spellStart"/>
-    <w:r>
-      <w:rPr>
-        <w:rStyle w:val="PageNumber"/>
-      </w:rPr>
-      <w:t>i</w:t>
-    </w:r>
-    <w:proofErr w:type="spellEnd"/>
     <w:r>
       <w:rPr>
         <w:rStyle w:val="PageNumber"/>

</xml_diff>

<commit_message>
Small UML Class Diagram Change
Small but meaningful
</commit_message>
<xml_diff>
--- a/Group3_SRS.docx
+++ b/Group3_SRS.docx
@@ -12307,7 +12307,7 @@
           <w:noProof/>
         </w:rPr>
         <w:drawing>
-          <wp:inline distT="0" distB="0" distL="0" distR="0" wp14:anchorId="699167D5" wp14:editId="7369ABC0">
+          <wp:inline distT="0" distB="0" distL="0" distR="0" wp14:anchorId="699167D5" wp14:editId="2A27C8EE">
             <wp:extent cx="6341491" cy="3269673"/>
             <wp:effectExtent l="0" t="0" r="0" b="0"/>
             <wp:docPr id="580736925" name="Picture 3" descr="A diagram of a banking system&#10;&#10;AI-generated content may be incorrect."/>
@@ -12449,10 +12449,10 @@
           <w:noProof/>
         </w:rPr>
         <w:drawing>
-          <wp:inline distT="0" distB="0" distL="0" distR="0" wp14:anchorId="25156082" wp14:editId="251809F7">
-            <wp:extent cx="6522085" cy="4355465"/>
-            <wp:effectExtent l="0" t="0" r="5715" b="635"/>
-            <wp:docPr id="2122939352" name="Picture 4" descr="A computer screen shot of a computer flow chart&#10;&#10;AI-generated content may be incorrect."/>
+          <wp:inline distT="0" distB="0" distL="0" distR="0" wp14:anchorId="58098CDD" wp14:editId="315F2554">
+            <wp:extent cx="5565720" cy="3447010"/>
+            <wp:effectExtent l="0" t="0" r="0" b="0"/>
+            <wp:docPr id="269815305" name="Picture 3" descr="A computer screen shot of a computer&#10;&#10;AI-generated content may be incorrect."/>
             <wp:cNvGraphicFramePr>
               <a:graphicFrameLocks xmlns:a="http://schemas.openxmlformats.org/drawingml/2006/main" noChangeAspect="1"/>
             </wp:cNvGraphicFramePr>
@@ -12460,7 +12460,7 @@
               <a:graphicData uri="http://schemas.openxmlformats.org/drawingml/2006/picture">
                 <pic:pic xmlns:pic="http://schemas.openxmlformats.org/drawingml/2006/picture">
                   <pic:nvPicPr>
-                    <pic:cNvPr id="2122939352" name="Picture 4" descr="A computer screen shot of a computer flow chart&#10;&#10;AI-generated content may be incorrect."/>
+                    <pic:cNvPr id="269815305" name="Picture 3" descr="A computer screen shot of a computer&#10;&#10;AI-generated content may be incorrect."/>
                     <pic:cNvPicPr/>
                   </pic:nvPicPr>
                   <pic:blipFill>
@@ -12478,7 +12478,7 @@
                   <pic:spPr>
                     <a:xfrm>
                       <a:off x="0" y="0"/>
-                      <a:ext cx="6522085" cy="4355465"/>
+                      <a:ext cx="5568914" cy="3448988"/>
                     </a:xfrm>
                     <a:prstGeom prst="rect">
                       <a:avLst/>
@@ -12883,7 +12883,7 @@
           <w:noProof/>
         </w:rPr>
         <w:drawing>
-          <wp:inline distT="0" distB="0" distL="0" distR="0" wp14:anchorId="688DEB1D" wp14:editId="19EB5006">
+          <wp:inline distT="0" distB="0" distL="0" distR="0" wp14:anchorId="688DEB1D" wp14:editId="793CED0E">
             <wp:extent cx="5486400" cy="1995805"/>
             <wp:effectExtent l="0" t="0" r="0" b="0"/>
             <wp:docPr id="170672592" name="Picture 5" descr="A screenshot of a project&#10;&#10;AI-generated content may be incorrect."/>
@@ -13320,16 +13320,8 @@
       <w:rPr>
         <w:rStyle w:val="PageNumber"/>
       </w:rPr>
-      <w:t>ii</w:t>
+      <w:t>iii</w:t>
     </w:r>
-    <w:proofErr w:type="spellStart"/>
-    <w:r>
-      <w:rPr>
-        <w:rStyle w:val="PageNumber"/>
-      </w:rPr>
-      <w:t>i</w:t>
-    </w:r>
-    <w:proofErr w:type="spellEnd"/>
     <w:r>
       <w:rPr>
         <w:rStyle w:val="PageNumber"/>

</xml_diff>

<commit_message>
class updates and data files
</commit_message>
<xml_diff>
--- a/Group3_SRS.docx
+++ b/Group3_SRS.docx
@@ -12357,7 +12357,7 @@
           <w:noProof/>
         </w:rPr>
         <w:drawing>
-          <wp:inline distT="0" distB="0" distL="0" distR="0" wp14:anchorId="699167D5" wp14:editId="3D152D3D">
+          <wp:inline distT="0" distB="0" distL="0" distR="0" wp14:anchorId="699167D5" wp14:editId="74982AAD">
             <wp:extent cx="6341491" cy="3269673"/>
             <wp:effectExtent l="0" t="0" r="0" b="0"/>
             <wp:docPr id="580736925" name="Picture 3" descr="A diagram of a banking system&#10;&#10;AI-generated content may be incorrect."/>
@@ -12933,7 +12933,7 @@
           <w:noProof/>
         </w:rPr>
         <w:drawing>
-          <wp:inline distT="0" distB="0" distL="0" distR="0" wp14:anchorId="688DEB1D" wp14:editId="4736481F">
+          <wp:inline distT="0" distB="0" distL="0" distR="0" wp14:anchorId="688DEB1D" wp14:editId="26D2807E">
             <wp:extent cx="5486400" cy="1995805"/>
             <wp:effectExtent l="0" t="0" r="0" b="0"/>
             <wp:docPr id="170672592" name="Picture 5" descr="A screenshot of a project&#10;&#10;AI-generated content may be incorrect."/>
@@ -13370,8 +13370,16 @@
       <w:rPr>
         <w:rStyle w:val="PageNumber"/>
       </w:rPr>
-      <w:t>iii</w:t>
+      <w:t>ii</w:t>
     </w:r>
+    <w:proofErr w:type="spellStart"/>
+    <w:r>
+      <w:rPr>
+        <w:rStyle w:val="PageNumber"/>
+      </w:rPr>
+      <w:t>i</w:t>
+    </w:r>
+    <w:proofErr w:type="spellEnd"/>
     <w:r>
       <w:rPr>
         <w:rStyle w:val="PageNumber"/>

</xml_diff>

<commit_message>
updated classes + added data files
Added more details to messages for distinction.
Started server logic, added methods and attributes.
</commit_message>
<xml_diff>
--- a/Group3_SRS.docx
+++ b/Group3_SRS.docx
@@ -12357,7 +12357,7 @@
           <w:noProof/>
         </w:rPr>
         <w:drawing>
-          <wp:inline distT="0" distB="0" distL="0" distR="0" wp14:anchorId="699167D5" wp14:editId="3D152D3D">
+          <wp:inline distT="0" distB="0" distL="0" distR="0" wp14:anchorId="699167D5" wp14:editId="74982AAD">
             <wp:extent cx="6341491" cy="3269673"/>
             <wp:effectExtent l="0" t="0" r="0" b="0"/>
             <wp:docPr id="580736925" name="Picture 3" descr="A diagram of a banking system&#10;&#10;AI-generated content may be incorrect."/>
@@ -12933,7 +12933,7 @@
           <w:noProof/>
         </w:rPr>
         <w:drawing>
-          <wp:inline distT="0" distB="0" distL="0" distR="0" wp14:anchorId="688DEB1D" wp14:editId="4736481F">
+          <wp:inline distT="0" distB="0" distL="0" distR="0" wp14:anchorId="688DEB1D" wp14:editId="26D2807E">
             <wp:extent cx="5486400" cy="1995805"/>
             <wp:effectExtent l="0" t="0" r="0" b="0"/>
             <wp:docPr id="170672592" name="Picture 5" descr="A screenshot of a project&#10;&#10;AI-generated content may be incorrect."/>
@@ -13370,8 +13370,16 @@
       <w:rPr>
         <w:rStyle w:val="PageNumber"/>
       </w:rPr>
-      <w:t>iii</w:t>
+      <w:t>ii</w:t>
     </w:r>
+    <w:proofErr w:type="spellStart"/>
+    <w:r>
+      <w:rPr>
+        <w:rStyle w:val="PageNumber"/>
+      </w:rPr>
+      <w:t>i</w:t>
+    </w:r>
+    <w:proofErr w:type="spellEnd"/>
     <w:r>
       <w:rPr>
         <w:rStyle w:val="PageNumber"/>

</xml_diff>

<commit_message>
SRS with correct Gantt Chart
</commit_message>
<xml_diff>
--- a/Group3_SRS.docx
+++ b/Group3_SRS.docx
@@ -1777,6 +1777,13 @@
                 <w:u w:val="single"/>
               </w:rPr>
             </w:pPr>
+            <w:r>
+              <w:rPr>
+                <w:color w:val="000000"/>
+                <w:u w:val="single"/>
+              </w:rPr>
+              <w:t>12/2/25</w:t>
+            </w:r>
           </w:p>
         </w:tc>
         <w:tc>
@@ -1797,6 +1804,12 @@
                 <w:color w:val="000000"/>
               </w:rPr>
             </w:pPr>
+            <w:r>
+              <w:rPr>
+                <w:color w:val="000000"/>
+              </w:rPr>
+              <w:t>3.0</w:t>
+            </w:r>
           </w:p>
         </w:tc>
         <w:tc>
@@ -1817,6 +1830,12 @@
                 <w:color w:val="000000"/>
               </w:rPr>
             </w:pPr>
+            <w:r>
+              <w:rPr>
+                <w:color w:val="000000"/>
+              </w:rPr>
+              <w:t>Completed Gantt Chart</w:t>
+            </w:r>
           </w:p>
         </w:tc>
         <w:tc>
@@ -1838,6 +1857,27 @@
                 <w:color w:val="000000"/>
               </w:rPr>
             </w:pPr>
+            <w:r>
+              <w:rPr>
+                <w:color w:val="000000"/>
+              </w:rPr>
+              <w:t>Sydney Boone</w:t>
+            </w:r>
+          </w:p>
+          <w:p>
+            <w:pPr>
+              <w:pStyle w:val="TableText"/>
+              <w:snapToGrid w:val="0"/>
+              <w:rPr>
+                <w:color w:val="000000"/>
+              </w:rPr>
+            </w:pPr>
+            <w:r>
+              <w:rPr>
+                <w:color w:val="000000"/>
+              </w:rPr>
+              <w:t>Nidhi Prajapati</w:t>
+            </w:r>
           </w:p>
         </w:tc>
       </w:tr>
@@ -12357,7 +12397,7 @@
           <w:noProof/>
         </w:rPr>
         <w:drawing>
-          <wp:inline distT="0" distB="0" distL="0" distR="0" wp14:anchorId="699167D5" wp14:editId="74982AAD">
+          <wp:inline distT="0" distB="0" distL="0" distR="0" wp14:anchorId="699167D5" wp14:editId="2D2CD7B1">
             <wp:extent cx="6341491" cy="3269673"/>
             <wp:effectExtent l="0" t="0" r="0" b="0"/>
             <wp:docPr id="580736925" name="Picture 3" descr="A diagram of a banking system&#10;&#10;AI-generated content may be incorrect."/>
@@ -12933,10 +12973,10 @@
           <w:noProof/>
         </w:rPr>
         <w:drawing>
-          <wp:inline distT="0" distB="0" distL="0" distR="0" wp14:anchorId="688DEB1D" wp14:editId="26D2807E">
-            <wp:extent cx="5486400" cy="1995805"/>
-            <wp:effectExtent l="0" t="0" r="0" b="0"/>
-            <wp:docPr id="170672592" name="Picture 5" descr="A screenshot of a project&#10;&#10;AI-generated content may be incorrect."/>
+          <wp:inline distT="0" distB="0" distL="0" distR="0" wp14:anchorId="13B7BC51" wp14:editId="1B4E7D62">
+            <wp:extent cx="5486400" cy="1746250"/>
+            <wp:effectExtent l="0" t="0" r="0" b="6350"/>
+            <wp:docPr id="1518616619" name="Picture 3" descr="A screenshot of a computer screen&#10;&#10;AI-generated content may be incorrect."/>
             <wp:cNvGraphicFramePr>
               <a:graphicFrameLocks xmlns:a="http://schemas.openxmlformats.org/drawingml/2006/main" noChangeAspect="1"/>
             </wp:cNvGraphicFramePr>
@@ -12944,7 +12984,7 @@
               <a:graphicData uri="http://schemas.openxmlformats.org/drawingml/2006/picture">
                 <pic:pic xmlns:pic="http://schemas.openxmlformats.org/drawingml/2006/picture">
                   <pic:nvPicPr>
-                    <pic:cNvPr id="170672592" name="Picture 5" descr="A screenshot of a project&#10;&#10;AI-generated content may be incorrect."/>
+                    <pic:cNvPr id="1518616619" name="Picture 3" descr="A screenshot of a computer screen&#10;&#10;AI-generated content may be incorrect."/>
                     <pic:cNvPicPr/>
                   </pic:nvPicPr>
                   <pic:blipFill>
@@ -12962,7 +13002,7 @@
                   <pic:spPr>
                     <a:xfrm>
                       <a:off x="0" y="0"/>
-                      <a:ext cx="5486400" cy="1995805"/>
+                      <a:ext cx="5486400" cy="1746250"/>
                     </a:xfrm>
                     <a:prstGeom prst="rect">
                       <a:avLst/>
@@ -13370,16 +13410,8 @@
       <w:rPr>
         <w:rStyle w:val="PageNumber"/>
       </w:rPr>
-      <w:t>ii</w:t>
+      <w:t>iii</w:t>
     </w:r>
-    <w:proofErr w:type="spellStart"/>
-    <w:r>
-      <w:rPr>
-        <w:rStyle w:val="PageNumber"/>
-      </w:rPr>
-      <w:t>i</w:t>
-    </w:r>
-    <w:proofErr w:type="spellEnd"/>
     <w:r>
       <w:rPr>
         <w:rStyle w:val="PageNumber"/>

</xml_diff>

<commit_message>
SRS with correct Gantt Chart (#55)
</commit_message>
<xml_diff>
--- a/Group3_SRS.docx
+++ b/Group3_SRS.docx
@@ -1777,6 +1777,13 @@
                 <w:u w:val="single"/>
               </w:rPr>
             </w:pPr>
+            <w:r>
+              <w:rPr>
+                <w:color w:val="000000"/>
+                <w:u w:val="single"/>
+              </w:rPr>
+              <w:t>12/2/25</w:t>
+            </w:r>
           </w:p>
         </w:tc>
         <w:tc>
@@ -1797,6 +1804,12 @@
                 <w:color w:val="000000"/>
               </w:rPr>
             </w:pPr>
+            <w:r>
+              <w:rPr>
+                <w:color w:val="000000"/>
+              </w:rPr>
+              <w:t>3.0</w:t>
+            </w:r>
           </w:p>
         </w:tc>
         <w:tc>
@@ -1817,6 +1830,12 @@
                 <w:color w:val="000000"/>
               </w:rPr>
             </w:pPr>
+            <w:r>
+              <w:rPr>
+                <w:color w:val="000000"/>
+              </w:rPr>
+              <w:t>Completed Gantt Chart</w:t>
+            </w:r>
           </w:p>
         </w:tc>
         <w:tc>
@@ -1838,6 +1857,27 @@
                 <w:color w:val="000000"/>
               </w:rPr>
             </w:pPr>
+            <w:r>
+              <w:rPr>
+                <w:color w:val="000000"/>
+              </w:rPr>
+              <w:t>Sydney Boone</w:t>
+            </w:r>
+          </w:p>
+          <w:p>
+            <w:pPr>
+              <w:pStyle w:val="TableText"/>
+              <w:snapToGrid w:val="0"/>
+              <w:rPr>
+                <w:color w:val="000000"/>
+              </w:rPr>
+            </w:pPr>
+            <w:r>
+              <w:rPr>
+                <w:color w:val="000000"/>
+              </w:rPr>
+              <w:t>Nidhi Prajapati</w:t>
+            </w:r>
           </w:p>
         </w:tc>
       </w:tr>
@@ -12357,7 +12397,7 @@
           <w:noProof/>
         </w:rPr>
         <w:drawing>
-          <wp:inline distT="0" distB="0" distL="0" distR="0" wp14:anchorId="699167D5" wp14:editId="74982AAD">
+          <wp:inline distT="0" distB="0" distL="0" distR="0" wp14:anchorId="699167D5" wp14:editId="2D2CD7B1">
             <wp:extent cx="6341491" cy="3269673"/>
             <wp:effectExtent l="0" t="0" r="0" b="0"/>
             <wp:docPr id="580736925" name="Picture 3" descr="A diagram of a banking system&#10;&#10;AI-generated content may be incorrect."/>
@@ -12933,10 +12973,10 @@
           <w:noProof/>
         </w:rPr>
         <w:drawing>
-          <wp:inline distT="0" distB="0" distL="0" distR="0" wp14:anchorId="688DEB1D" wp14:editId="26D2807E">
-            <wp:extent cx="5486400" cy="1995805"/>
-            <wp:effectExtent l="0" t="0" r="0" b="0"/>
-            <wp:docPr id="170672592" name="Picture 5" descr="A screenshot of a project&#10;&#10;AI-generated content may be incorrect."/>
+          <wp:inline distT="0" distB="0" distL="0" distR="0" wp14:anchorId="13B7BC51" wp14:editId="1B4E7D62">
+            <wp:extent cx="5486400" cy="1746250"/>
+            <wp:effectExtent l="0" t="0" r="0" b="6350"/>
+            <wp:docPr id="1518616619" name="Picture 3" descr="A screenshot of a computer screen&#10;&#10;AI-generated content may be incorrect."/>
             <wp:cNvGraphicFramePr>
               <a:graphicFrameLocks xmlns:a="http://schemas.openxmlformats.org/drawingml/2006/main" noChangeAspect="1"/>
             </wp:cNvGraphicFramePr>
@@ -12944,7 +12984,7 @@
               <a:graphicData uri="http://schemas.openxmlformats.org/drawingml/2006/picture">
                 <pic:pic xmlns:pic="http://schemas.openxmlformats.org/drawingml/2006/picture">
                   <pic:nvPicPr>
-                    <pic:cNvPr id="170672592" name="Picture 5" descr="A screenshot of a project&#10;&#10;AI-generated content may be incorrect."/>
+                    <pic:cNvPr id="1518616619" name="Picture 3" descr="A screenshot of a computer screen&#10;&#10;AI-generated content may be incorrect."/>
                     <pic:cNvPicPr/>
                   </pic:nvPicPr>
                   <pic:blipFill>
@@ -12962,7 +13002,7 @@
                   <pic:spPr>
                     <a:xfrm>
                       <a:off x="0" y="0"/>
-                      <a:ext cx="5486400" cy="1995805"/>
+                      <a:ext cx="5486400" cy="1746250"/>
                     </a:xfrm>
                     <a:prstGeom prst="rect">
                       <a:avLst/>
@@ -13370,16 +13410,8 @@
       <w:rPr>
         <w:rStyle w:val="PageNumber"/>
       </w:rPr>
-      <w:t>ii</w:t>
+      <w:t>iii</w:t>
     </w:r>
-    <w:proofErr w:type="spellStart"/>
-    <w:r>
-      <w:rPr>
-        <w:rStyle w:val="PageNumber"/>
-      </w:rPr>
-      <w:t>i</w:t>
-    </w:r>
-    <w:proofErr w:type="spellEnd"/>
     <w:r>
       <w:rPr>
         <w:rStyle w:val="PageNumber"/>

</xml_diff>